<commit_message>
Fixed steps in Assignment Doc
</commit_message>
<xml_diff>
--- a/Word Doc/HTML Assignment-2.docx
+++ b/Word Doc/HTML Assignment-2.docx
@@ -288,6 +288,9 @@
         <w:br/>
       </w:r>
       <w:r>
+        <w:rPr>
+          <w:noProof/>
+        </w:rPr>
         <w:drawing>
           <wp:inline distT="0" distB="0" distL="0" distR="0" wp14:anchorId="189D64BD" wp14:editId="692E7389">
             <wp:extent cx="3835400" cy="1473200"/>
@@ -340,6 +343,9 @@
         <w:br/>
       </w:r>
       <w:r>
+        <w:rPr>
+          <w:noProof/>
+        </w:rPr>
         <w:drawing>
           <wp:inline distT="0" distB="0" distL="0" distR="0" wp14:anchorId="6D89B4BF" wp14:editId="00B0A75F">
             <wp:extent cx="5084762" cy="1218565"/>
@@ -412,6 +418,9 @@
         <w:br/>
       </w:r>
       <w:r>
+        <w:rPr>
+          <w:noProof/>
+        </w:rPr>
         <w:drawing>
           <wp:inline distT="0" distB="0" distL="0" distR="0" wp14:anchorId="55CD06A4" wp14:editId="47A276AE">
             <wp:extent cx="5727700" cy="1218565"/>
@@ -467,6 +476,9 @@
         <w:br/>
       </w:r>
       <w:r>
+        <w:rPr>
+          <w:noProof/>
+        </w:rPr>
         <w:drawing>
           <wp:inline distT="0" distB="0" distL="0" distR="0" wp14:anchorId="10A6352D" wp14:editId="155E1BB9">
             <wp:extent cx="5727700" cy="2139950"/>
@@ -521,10 +533,7 @@
       </w:pPr>
       <w:r>
         <w:lastRenderedPageBreak/>
-        <w:t xml:space="preserve">Git Clone in Fresh and Empty folder </w:t>
-      </w:r>
-      <w:r>
-        <w:t xml:space="preserve">by copy URL </w:t>
+        <w:t xml:space="preserve">Git Clone in Fresh and Empty folder by copy URL </w:t>
       </w:r>
       <w:r>
         <w:t xml:space="preserve">from Repo that create in Step 1 </w:t>
@@ -727,9 +736,6 @@
     <w:p>
       <w:pPr>
         <w:pStyle w:val="ListParagraph"/>
-        <w:rPr>
-          <w:highlight w:val="lightGray"/>
-        </w:rPr>
       </w:pPr>
     </w:p>
     <w:p>
@@ -741,10 +747,19 @@
         </w:numPr>
       </w:pPr>
       <w:r>
-        <w:t xml:space="preserve">Copy and paste the Source code that we downloaded in </w:t>
-      </w:r>
-      <w:r>
-        <w:t>Step 1.</w:t>
+        <w:t xml:space="preserve">Start making changes in </w:t>
+      </w:r>
+      <w:r>
+        <w:t>assignment2</w:t>
+      </w:r>
+      <w:r>
+        <w:t xml:space="preserve">.html and </w:t>
+      </w:r>
+      <w:r>
+        <w:t>assignment2</w:t>
+      </w:r>
+      <w:r>
+        <w:t>.css.</w:t>
       </w:r>
     </w:p>
     <w:p>
@@ -756,7 +771,19 @@
         </w:numPr>
       </w:pPr>
       <w:r>
-        <w:t xml:space="preserve">Staging- git add . or use Vs code </w:t>
+        <w:t xml:space="preserve">Proceed with </w:t>
+      </w:r>
+      <w:r>
+        <w:t>Staging</w:t>
+      </w:r>
+      <w:r>
+        <w:t xml:space="preserve"> using command</w:t>
+      </w:r>
+      <w:r>
+        <w:sym w:font="Wingdings" w:char="F0E0"/>
+      </w:r>
+      <w:r>
+        <w:t xml:space="preserve"> git add . or use Vs code </w:t>
       </w:r>
       <w:r>
         <w:t>extension</w:t>

</xml_diff>

<commit_message>
Added Script files and Core Utilitiies
</commit_message>
<xml_diff>
--- a/Word Doc/HTML Assignment-2.docx
+++ b/Word Doc/HTML Assignment-2.docx
@@ -650,15 +650,27 @@
         <w:t xml:space="preserve">Open you Repo in VSCODE and in terminal type </w:t>
       </w:r>
       <w:r>
+        <w:rPr>
+          <w:highlight w:val="lightGray"/>
+        </w:rPr>
         <w:t>cd "</w:t>
       </w:r>
       <w:r>
+        <w:rPr>
+          <w:highlight w:val="lightGray"/>
+        </w:rPr>
         <w:t>Repo</w:t>
       </w:r>
       <w:r>
+        <w:rPr>
+          <w:highlight w:val="lightGray"/>
+        </w:rPr>
         <w:t xml:space="preserve"> name”</w:t>
       </w:r>
       <w:r>
+        <w:rPr>
+          <w:highlight w:val="lightGray"/>
+        </w:rPr>
         <w:t>.</w:t>
       </w:r>
     </w:p>
@@ -717,7 +729,13 @@
         <w:t>Assignment</w:t>
       </w:r>
       <w:r>
-        <w:t xml:space="preserve"> Number for example : Assignment 1, command would be</w:t>
+        <w:t xml:space="preserve"> Number for example : Assignment </w:t>
+      </w:r>
+      <w:r>
+        <w:t>2</w:t>
+      </w:r>
+      <w:r>
+        <w:t>, command would be</w:t>
       </w:r>
       <w:r>
         <w:br/>
@@ -730,7 +748,14 @@
           <w:b/>
           <w:bCs/>
         </w:rPr>
-        <w:t>git checkout -b Assignment-1</w:t>
+        <w:t>git checkout -b Assignment-</w:t>
+      </w:r>
+      <w:r>
+        <w:rPr>
+          <w:b/>
+          <w:bCs/>
+        </w:rPr>
+        <w:t>2</w:t>
       </w:r>
     </w:p>
     <w:p>

</xml_diff>